<commit_message>
added notes from tapoc and modified the render code slightly
</commit_message>
<xml_diff>
--- a/communications/ia/Depaz_IA_Fictions_Lisp.docx
+++ b/communications/ia/Depaz_IA_Fictions_Lisp.docx
@@ -35,7 +35,7 @@
           <w:sz w:val="28"/>
           <w:szCs w:val="28"/>
         </w:rPr>
-        <w:t>D</w:t>
+        <w:t>(</w:t>
       </w:r>
       <w:r>
         <w:rPr>
@@ -45,7 +45,7 @@
           <w:sz w:val="28"/>
           <w:szCs w:val="28"/>
         </w:rPr>
-        <w:t xml:space="preserve">isembodied </w:t>
+        <w:t>Dis</w:t>
       </w:r>
       <w:r>
         <w:rPr>
@@ -55,7 +55,7 @@
           <w:sz w:val="28"/>
           <w:szCs w:val="28"/>
         </w:rPr>
-        <w:t>L</w:t>
+        <w:t>)</w:t>
       </w:r>
       <w:r>
         <w:rPr>
@@ -65,7 +65,7 @@
           <w:sz w:val="28"/>
           <w:szCs w:val="28"/>
         </w:rPr>
-        <w:t xml:space="preserve">anguage: Lisp and the </w:t>
+        <w:t>embodied Language</w:t>
       </w:r>
       <w:r>
         <w:rPr>
@@ -75,7 +75,7 @@
           <w:sz w:val="28"/>
           <w:szCs w:val="28"/>
         </w:rPr>
-        <w:t>F</w:t>
+        <w:t>(s)</w:t>
       </w:r>
       <w:r>
         <w:rPr>
@@ -85,7 +85,20 @@
           <w:sz w:val="28"/>
           <w:szCs w:val="28"/>
         </w:rPr>
-        <w:t xml:space="preserve">ictions of AI </w:t>
+        <w:t xml:space="preserve">: </w:t>
+      </w:r>
+      <w:r>
+        <w:rPr>
+          <w:rFonts w:eastAsia="Noto Sans CJK SC" w:cs="DejaVu Sans" w:ascii="Inter" w:hAnsi="Inter"/>
+          <w:b/>
+          <w:bCs/>
+          <w:color w:val="auto"/>
+          <w:kern w:val="2"/>
+          <w:sz w:val="28"/>
+          <w:szCs w:val="28"/>
+          <w:lang w:val="en-US" w:eastAsia="zh-CN" w:bidi="hi-IN"/>
+        </w:rPr>
+        <w:t>Style</w:t>
       </w:r>
       <w:r>
         <w:rPr>
@@ -95,37 +108,7 @@
           <w:sz w:val="28"/>
           <w:szCs w:val="28"/>
         </w:rPr>
-        <w:t>R</w:t>
-      </w:r>
-      <w:r>
-        <w:rPr>
-          <w:rFonts w:ascii="Inter" w:hAnsi="Inter"/>
-          <w:b/>
-          <w:bCs/>
-          <w:sz w:val="28"/>
-          <w:szCs w:val="28"/>
-        </w:rPr>
-        <w:t>esea</w:t>
-      </w:r>
-      <w:r>
-        <w:rPr>
-          <w:rFonts w:ascii="Inter" w:hAnsi="Inter"/>
-          <w:b/>
-          <w:bCs/>
-          <w:sz w:val="28"/>
-          <w:szCs w:val="28"/>
-        </w:rPr>
-        <w:t>r</w:t>
-      </w:r>
-      <w:r>
-        <w:rPr>
-          <w:rFonts w:ascii="Inter" w:hAnsi="Inter"/>
-          <w:b/>
-          <w:bCs/>
-          <w:sz w:val="28"/>
-          <w:szCs w:val="28"/>
-        </w:rPr>
-        <w:t>ch</w:t>
+        <w:t xml:space="preserve"> and Fictions of AI Research</w:t>
       </w:r>
     </w:p>
     <w:p>
@@ -266,11 +249,122 @@
       </w:pPr>
       <w:r>
         <w:rPr>
-          <w:rFonts w:ascii="Inter" w:hAnsi="Inter"/>
-          <w:sz w:val="22"/>
-          <w:szCs w:val="22"/>
-        </w:rPr>
-        <w:t>The crystallization of the scientific efforts that were to gave rise to artificial intelligence (AI) took place in the decades following the second world war, and involved a select group of people, closely interacting with each other</w:t>
+          <w:rFonts w:eastAsia="Noto Sans CJK SC" w:cs="DejaVu Sans" w:ascii="Inter" w:hAnsi="Inter"/>
+          <w:color w:val="auto"/>
+          <w:kern w:val="2"/>
+          <w:sz w:val="22"/>
+          <w:szCs w:val="22"/>
+          <w:lang w:val="en-US" w:eastAsia="zh-CN" w:bidi="hi-IN"/>
+        </w:rPr>
+        <w:t>The relation of AI to human language is a complex one</w:t>
+      </w:r>
+      <w:r>
+        <w:rPr>
+          <w:rFonts w:ascii="Inter" w:hAnsi="Inter"/>
+          <w:sz w:val="22"/>
+          <w:szCs w:val="22"/>
+        </w:rPr>
+        <w:t xml:space="preserve">. While rooted in mathematics, biology and a burgeoning computer science, the "fathers" of AI, as they came to be known, relied on a range of ideas taken from both a history of scientific thought as well as from a history of accounts of autonomous, machine-like beings </w:t>
+      </w:r>
+      <w:r>
+        <w:rPr>
+          <w:rFonts w:ascii="Inter" w:hAnsi="Inter"/>
+          <w:sz w:val="22"/>
+          <w:szCs w:val="22"/>
+        </w:rPr>
+        <w:t>in order to master “the word”</w:t>
+      </w:r>
+      <w:r>
+        <w:rPr>
+          <w:rFonts w:ascii="Inter" w:hAnsi="Inter"/>
+          <w:sz w:val="22"/>
+          <w:szCs w:val="22"/>
+        </w:rPr>
+        <w:t xml:space="preserve">. </w:t>
+      </w:r>
+      <w:r>
+        <w:rPr>
+          <w:rFonts w:eastAsia="Noto Sans CJK SC" w:cs="DejaVu Sans" w:ascii="Inter" w:hAnsi="Inter"/>
+          <w:color w:val="auto"/>
+          <w:kern w:val="2"/>
+          <w:sz w:val="22"/>
+          <w:szCs w:val="22"/>
+          <w:lang w:val="en-US" w:eastAsia="zh-CN" w:bidi="hi-IN"/>
+        </w:rPr>
+        <w:t>T</w:t>
+      </w:r>
+      <w:r>
+        <w:rPr>
+          <w:rFonts w:ascii="Inter" w:hAnsi="Inter"/>
+          <w:sz w:val="22"/>
+          <w:szCs w:val="22"/>
+        </w:rPr>
+        <w:t xml:space="preserve">hose involved in the early stages of AI research (e.g. Turing, McCarthy, McCullough, and Wiener) have implicitly based their work on assumptions resulting from an entanglement of beliefs around </w:t>
+      </w:r>
+      <w:r>
+        <w:rPr>
+          <w:rFonts w:ascii="Inter" w:hAnsi="Inter"/>
+          <w:sz w:val="22"/>
+          <w:szCs w:val="22"/>
+        </w:rPr>
+        <w:t xml:space="preserve">science, </w:t>
+      </w:r>
+      <w:r>
+        <w:rPr>
+          <w:rFonts w:ascii="Inter" w:hAnsi="Inter"/>
+          <w:sz w:val="22"/>
+          <w:szCs w:val="22"/>
+        </w:rPr>
+        <w:t xml:space="preserve">the brain, language and inanimate matter, </w:t>
+      </w:r>
+      <w:r>
+        <w:rPr>
+          <w:rFonts w:ascii="Inter" w:hAnsi="Inter"/>
+          <w:sz w:val="22"/>
+          <w:szCs w:val="22"/>
+        </w:rPr>
+        <w:t>resulting in opposing approaches</w:t>
+      </w:r>
+      <w:r>
+        <w:rPr>
+          <w:rFonts w:ascii="Inter" w:hAnsi="Inter"/>
+          <w:sz w:val="22"/>
+          <w:szCs w:val="22"/>
+        </w:rPr>
+        <w:t>. These beliefs, straddling the line between fiction and scientific hypotheses, offer a new perspective on the linguistic implications of AI research and production.</w:t>
+      </w:r>
+    </w:p>
+    <w:p>
+      <w:pPr>
+        <w:pStyle w:val="Normal"/>
+        <w:bidi w:val="0"/>
+        <w:spacing w:lineRule="auto" w:line="276"/>
+        <w:jc w:val="left"/>
+        <w:rPr>
+          <w:rFonts w:ascii="Inter" w:hAnsi="Inter"/>
+          <w:sz w:val="22"/>
+          <w:szCs w:val="22"/>
+        </w:rPr>
+      </w:pPr>
+      <w:r>
+        <w:rPr/>
+      </w:r>
+    </w:p>
+    <w:p>
+      <w:pPr>
+        <w:pStyle w:val="Normal"/>
+        <w:bidi w:val="0"/>
+        <w:spacing w:lineRule="auto" w:line="276"/>
+        <w:jc w:val="left"/>
+        <w:rPr/>
+      </w:pPr>
+      <w:r>
+        <w:rPr>
+          <w:rFonts w:ascii="Inter" w:hAnsi="Inter"/>
+          <w:sz w:val="22"/>
+          <w:szCs w:val="22"/>
+        </w:rPr>
+        <w:t>The main question, then, is how do those fictional approaches manifested in concrete implemetnations? Can we trace a connection between the conceptual postures and the practical results? Through this genealogy, we will examine how scientific dicsourses can themselves qualify as fiction, as the line between theory and fiction gets modulated by effectiveness of implementation. The main theoretical framework for this inquiry will be the one developed by Gilles Gaston-Granger in his understanding of style as an epistemological device</w:t>
       </w:r>
       <w:r>
         <w:rPr>
@@ -287,190 +381,6 @@
           <w:sz w:val="22"/>
           <w:szCs w:val="22"/>
         </w:rPr>
-        <w:t xml:space="preserve">. While rooted in mathematics, </w:t>
-      </w:r>
-      <w:r>
-        <w:rPr>
-          <w:rFonts w:ascii="Inter" w:hAnsi="Inter"/>
-          <w:sz w:val="22"/>
-          <w:szCs w:val="22"/>
-        </w:rPr>
-        <w:t xml:space="preserve">biology </w:t>
-      </w:r>
-      <w:r>
-        <w:rPr>
-          <w:rFonts w:ascii="Inter" w:hAnsi="Inter"/>
-          <w:sz w:val="22"/>
-          <w:szCs w:val="22"/>
-        </w:rPr>
-        <w:t xml:space="preserve">and a burgeoning computer science, the "fathers" of </w:t>
-      </w:r>
-      <w:r>
-        <w:rPr>
-          <w:rFonts w:ascii="Inter" w:hAnsi="Inter"/>
-          <w:sz w:val="22"/>
-          <w:szCs w:val="22"/>
-        </w:rPr>
-        <w:t>AI, as they came to be known,</w:t>
-      </w:r>
-      <w:r>
-        <w:rPr>
-          <w:rFonts w:ascii="Inter" w:hAnsi="Inter"/>
-          <w:sz w:val="22"/>
-          <w:szCs w:val="22"/>
-        </w:rPr>
-        <w:t xml:space="preserve"> relied on a </w:t>
-      </w:r>
-      <w:r>
-        <w:rPr>
-          <w:rFonts w:ascii="Inter" w:hAnsi="Inter"/>
-          <w:sz w:val="22"/>
-          <w:szCs w:val="22"/>
-        </w:rPr>
-        <w:t>range</w:t>
-      </w:r>
-      <w:r>
-        <w:rPr>
-          <w:rFonts w:ascii="Inter" w:hAnsi="Inter"/>
-          <w:sz w:val="22"/>
-          <w:szCs w:val="22"/>
-        </w:rPr>
-        <w:t xml:space="preserve"> of </w:t>
-      </w:r>
-      <w:r>
-        <w:rPr>
-          <w:rFonts w:ascii="Inter" w:hAnsi="Inter"/>
-          <w:sz w:val="22"/>
-          <w:szCs w:val="22"/>
-        </w:rPr>
-        <w:t>ideas</w:t>
-      </w:r>
-      <w:r>
-        <w:rPr>
-          <w:rFonts w:ascii="Inter" w:hAnsi="Inter"/>
-          <w:sz w:val="22"/>
-          <w:szCs w:val="22"/>
-        </w:rPr>
-        <w:t xml:space="preserve"> taken from both a history of scientific thought </w:t>
-      </w:r>
-      <w:r>
-        <w:rPr>
-          <w:rFonts w:ascii="Inter" w:hAnsi="Inter"/>
-          <w:sz w:val="22"/>
-          <w:szCs w:val="22"/>
-        </w:rPr>
-        <w:t>as well as</w:t>
-      </w:r>
-      <w:r>
-        <w:rPr>
-          <w:rFonts w:ascii="Inter" w:hAnsi="Inter"/>
-          <w:sz w:val="22"/>
-          <w:szCs w:val="22"/>
-        </w:rPr>
-        <w:t xml:space="preserve"> from a history of </w:t>
-      </w:r>
-      <w:r>
-        <w:rPr>
-          <w:rFonts w:ascii="Inter" w:hAnsi="Inter"/>
-          <w:sz w:val="22"/>
-          <w:szCs w:val="22"/>
-        </w:rPr>
-        <w:t>accounts of</w:t>
-      </w:r>
-      <w:r>
-        <w:rPr>
-          <w:rFonts w:ascii="Inter" w:hAnsi="Inter"/>
-          <w:sz w:val="22"/>
-          <w:szCs w:val="22"/>
-        </w:rPr>
-        <w:t xml:space="preserve"> autonomous, machine-like beings. </w:t>
-      </w:r>
-      <w:r>
-        <w:rPr>
-          <w:rFonts w:ascii="Inter" w:hAnsi="Inter"/>
-          <w:sz w:val="22"/>
-          <w:szCs w:val="22"/>
-        </w:rPr>
-        <w:t>So, while</w:t>
-      </w:r>
-      <w:r>
-        <w:rPr>
-          <w:rFonts w:ascii="Inter" w:hAnsi="Inter"/>
-          <w:sz w:val="22"/>
-          <w:szCs w:val="22"/>
-        </w:rPr>
-        <w:t xml:space="preserve"> not explicitly referencing fictional works, th</w:t>
-      </w:r>
-      <w:r>
-        <w:rPr>
-          <w:rFonts w:ascii="Inter" w:hAnsi="Inter"/>
-          <w:sz w:val="22"/>
-          <w:szCs w:val="22"/>
-        </w:rPr>
-        <w:t>ose</w:t>
-      </w:r>
-      <w:r>
-        <w:rPr>
-          <w:rFonts w:ascii="Inter" w:hAnsi="Inter"/>
-          <w:sz w:val="22"/>
-          <w:szCs w:val="22"/>
-        </w:rPr>
-        <w:t xml:space="preserve"> involved in the early stages of AI research (e.g. Turing, McCarthy, McCullough, </w:t>
-      </w:r>
-      <w:r>
-        <w:rPr>
-          <w:rFonts w:ascii="Inter" w:hAnsi="Inter"/>
-          <w:sz w:val="22"/>
-          <w:szCs w:val="22"/>
-        </w:rPr>
-        <w:t xml:space="preserve">and </w:t>
-      </w:r>
-      <w:r>
-        <w:rPr>
-          <w:rFonts w:ascii="Inter" w:hAnsi="Inter"/>
-          <w:sz w:val="22"/>
-          <w:szCs w:val="22"/>
-        </w:rPr>
-        <w:t>W</w:t>
-      </w:r>
-      <w:r>
-        <w:rPr>
-          <w:rFonts w:ascii="Inter" w:hAnsi="Inter"/>
-          <w:sz w:val="22"/>
-          <w:szCs w:val="22"/>
-        </w:rPr>
-        <w:t>ie</w:t>
-      </w:r>
-      <w:r>
-        <w:rPr>
-          <w:rFonts w:ascii="Inter" w:hAnsi="Inter"/>
-          <w:sz w:val="22"/>
-          <w:szCs w:val="22"/>
-        </w:rPr>
-        <w:t xml:space="preserve">ner) have implicitly based their work on assumptions resulting from an entanglement of beliefs around the brain, language and inanimate matter. </w:t>
-      </w:r>
-      <w:r>
-        <w:rPr>
-          <w:rFonts w:ascii="Inter" w:hAnsi="Inter"/>
-          <w:sz w:val="22"/>
-          <w:szCs w:val="22"/>
-        </w:rPr>
-        <w:t>These beliefs, straddling the line between fiction and scientific hypotheses, offer a new perspective on the linguistic implications of AI r</w:t>
-      </w:r>
-      <w:r>
-        <w:rPr>
-          <w:rFonts w:ascii="Inter" w:hAnsi="Inter"/>
-          <w:sz w:val="22"/>
-          <w:szCs w:val="22"/>
-        </w:rPr>
-        <w:t>esearch and production</w:t>
-      </w:r>
-      <w:r>
-        <w:rPr>
-          <w:rFonts w:ascii="Inter" w:hAnsi="Inter"/>
-          <w:sz w:val="22"/>
-          <w:szCs w:val="22"/>
-        </w:rPr>
         <w:t>.</w:t>
       </w:r>
     </w:p>
@@ -508,55 +418,23 @@
           <w:sz w:val="22"/>
           <w:szCs w:val="22"/>
         </w:rPr>
-        <w:t xml:space="preserve">By examining the scientific and </w:t>
-      </w:r>
-      <w:r>
-        <w:rPr>
-          <w:rFonts w:ascii="Inter" w:hAnsi="Inter"/>
-          <w:sz w:val="22"/>
-          <w:szCs w:val="22"/>
-        </w:rPr>
-        <w:t>fictional</w:t>
-      </w:r>
-      <w:r>
-        <w:rPr>
-          <w:rFonts w:ascii="Inter" w:hAnsi="Inter"/>
-          <w:sz w:val="22"/>
-          <w:szCs w:val="22"/>
-        </w:rPr>
-        <w:t xml:space="preserve"> concepts </w:t>
-      </w:r>
-      <w:r>
-        <w:rPr>
-          <w:rFonts w:ascii="Inter" w:hAnsi="Inter"/>
-          <w:sz w:val="22"/>
-          <w:szCs w:val="22"/>
-        </w:rPr>
-        <w:t>that</w:t>
-      </w:r>
-      <w:r>
-        <w:rPr>
-          <w:rFonts w:ascii="Inter" w:hAnsi="Inter"/>
-          <w:sz w:val="22"/>
-          <w:szCs w:val="22"/>
-        </w:rPr>
-        <w:t xml:space="preserve"> those individuals </w:t>
-      </w:r>
-      <w:r>
-        <w:rPr>
-          <w:rFonts w:ascii="Inter" w:hAnsi="Inter"/>
-          <w:sz w:val="22"/>
-          <w:szCs w:val="22"/>
-        </w:rPr>
-        <w:t>engaged with</w:t>
-      </w:r>
-      <w:r>
-        <w:rPr>
-          <w:rFonts w:ascii="Inter" w:hAnsi="Inter"/>
-          <w:sz w:val="22"/>
-          <w:szCs w:val="22"/>
-        </w:rPr>
-        <w:t xml:space="preserve"> in the 1940-1970 period in the United States, this contribution aims at expliciting the thin line between the scientific work of AI pioneers and fictional accounts of all-powerful languages and symbol manipulation. Particularly, I will focus on the connection between the myth of the Golem in Jewish folklore</w:t>
+        <w:t xml:space="preserve">By examining the scientific and fictional concepts that those individuals engaged with in the 1940-1970 period in the United States,  </w:t>
+      </w:r>
+      <w:r>
+        <w:rPr>
+          <w:rFonts w:ascii="Inter" w:hAnsi="Inter"/>
+          <w:sz w:val="22"/>
+          <w:szCs w:val="22"/>
+        </w:rPr>
+        <w:t xml:space="preserve">and how those concepts manifested into notations and tools, </w:t>
+      </w:r>
+      <w:r>
+        <w:rPr>
+          <w:rFonts w:ascii="Inter" w:hAnsi="Inter"/>
+          <w:sz w:val="22"/>
+          <w:szCs w:val="22"/>
+        </w:rPr>
+        <w:t>this contribution aims at expliciting the thin line between the scientific work of AI pioneers and fictional accounts of all-powerful languages and symbol manipulation. Particularly, I will focus on the connection between the myth of the Golem in Jewish folklore</w:t>
       </w:r>
       <w:r>
         <w:rPr>
@@ -625,55 +503,71 @@
           <w:sz w:val="22"/>
           <w:szCs w:val="22"/>
         </w:rPr>
-        <w:t xml:space="preserve">. The interplay of these different fictions </w:t>
-      </w:r>
-      <w:r>
-        <w:rPr>
-          <w:rFonts w:ascii="Inter" w:hAnsi="Inter"/>
-          <w:sz w:val="22"/>
-          <w:szCs w:val="22"/>
-        </w:rPr>
-        <w:t>provides a backdrop</w:t>
-      </w:r>
-      <w:r>
-        <w:rPr>
-          <w:rFonts w:ascii="Inter" w:hAnsi="Inter"/>
-          <w:sz w:val="22"/>
-          <w:szCs w:val="22"/>
-        </w:rPr>
-        <w:t xml:space="preserve"> for the contemporary approach of AI methodologies, in which </w:t>
-      </w:r>
-      <w:r>
-        <w:rPr>
-          <w:rFonts w:ascii="Inter" w:hAnsi="Inter"/>
-          <w:sz w:val="22"/>
-          <w:szCs w:val="22"/>
-        </w:rPr>
-        <w:t>a certain</w:t>
-      </w:r>
-      <w:r>
-        <w:rPr>
-          <w:rFonts w:ascii="Inter" w:hAnsi="Inter"/>
-          <w:sz w:val="22"/>
-          <w:szCs w:val="22"/>
-        </w:rPr>
-        <w:t xml:space="preserve"> power of </w:t>
-      </w:r>
-      <w:r>
-        <w:rPr>
-          <w:rFonts w:ascii="Inter" w:hAnsi="Inter"/>
-          <w:sz w:val="22"/>
-          <w:szCs w:val="22"/>
-        </w:rPr>
-        <w:t>language</w:t>
-      </w:r>
-      <w:r>
-        <w:rPr>
-          <w:rFonts w:ascii="Inter" w:hAnsi="Inter"/>
-          <w:sz w:val="22"/>
-          <w:szCs w:val="22"/>
-        </w:rPr>
-        <w:t xml:space="preserve"> is considered foundational. The result, I will argue, is a paradigm through which form can be entirely separated from content, in which meaning no longer has anything to do with its vehicle.</w:t>
+        <w:t xml:space="preserve"> </w:t>
+      </w:r>
+      <w:r>
+        <w:rPr>
+          <w:rFonts w:ascii="Inter" w:hAnsi="Inter"/>
+          <w:sz w:val="22"/>
+          <w:szCs w:val="22"/>
+        </w:rPr>
+        <w:t>and noise filter diagrams in neuroscience publications</w:t>
+      </w:r>
+      <w:r>
+        <w:rPr>
+          <w:rFonts w:ascii="Inter" w:hAnsi="Inter"/>
+          <w:sz w:val="22"/>
+          <w:szCs w:val="22"/>
+        </w:rPr>
+        <w:t xml:space="preserve">. The interplay of these different fictions provides a backdrop for the contemporary approach of AI methodologies, in which a certain power of language is considered foundational. The result, I will argue, is a </w:t>
+      </w:r>
+      <w:r>
+        <w:rPr>
+          <w:rFonts w:ascii="Inter" w:hAnsi="Inter"/>
+          <w:sz w:val="22"/>
+          <w:szCs w:val="22"/>
+        </w:rPr>
+        <w:t>pair of</w:t>
+      </w:r>
+      <w:r>
+        <w:rPr>
+          <w:rFonts w:ascii="Inter" w:hAnsi="Inter"/>
+          <w:sz w:val="22"/>
+          <w:szCs w:val="22"/>
+        </w:rPr>
+        <w:t xml:space="preserve"> paradigm</w:t>
+      </w:r>
+      <w:r>
+        <w:rPr>
+          <w:rFonts w:ascii="Inter" w:hAnsi="Inter"/>
+          <w:sz w:val="22"/>
+          <w:szCs w:val="22"/>
+        </w:rPr>
+        <w:t>s</w:t>
+      </w:r>
+      <w:r>
+        <w:rPr>
+          <w:rFonts w:ascii="Inter" w:hAnsi="Inter"/>
+          <w:sz w:val="22"/>
+          <w:szCs w:val="22"/>
+        </w:rPr>
+        <w:t xml:space="preserve"> through which form can be entirely separated from content, in which meaning no longer has anything to do with its vehicle, </w:t>
+      </w:r>
+      <w:r>
+        <w:rPr>
+          <w:rFonts w:ascii="Inter" w:hAnsi="Inter"/>
+          <w:sz w:val="22"/>
+          <w:szCs w:val="22"/>
+        </w:rPr>
+        <w:t>or through which meaning emerges from a mass of noise</w:t>
+      </w:r>
+      <w:r>
+        <w:rPr>
+          <w:rFonts w:ascii="Inter" w:hAnsi="Inter"/>
+          <w:sz w:val="22"/>
+          <w:szCs w:val="22"/>
+        </w:rPr>
+        <w:t>.</w:t>
       </w:r>
     </w:p>
     <w:p>
@@ -714,7 +608,74 @@
           <w:sz w:val="22"/>
           <w:szCs w:val="22"/>
         </w:rPr>
-        <w:t>Developing this point further, this contribution will examine the nature and discourses surrounding Lisp, a programming language designed by McCarthy for the specific purposes of AI development, and still in use today. A semantic analysis of Lisp itself, as well as a discussion of the social contexts in which Lisp is evoked or referred to (sometimes as “</w:t>
+        <w:t xml:space="preserve">Developing this point further, this contribution will examine the </w:t>
+      </w:r>
+      <w:r>
+        <w:rPr>
+          <w:rFonts w:eastAsia="Noto Sans CJK SC" w:cs="DejaVu Sans" w:ascii="Inter" w:hAnsi="Inter"/>
+          <w:color w:val="auto"/>
+          <w:kern w:val="2"/>
+          <w:sz w:val="22"/>
+          <w:szCs w:val="22"/>
+          <w:lang w:val="en-US" w:eastAsia="zh-CN" w:bidi="hi-IN"/>
+        </w:rPr>
+        <w:t>styles</w:t>
+      </w:r>
+      <w:r>
+        <w:rPr>
+          <w:rFonts w:ascii="Inter" w:hAnsi="Inter"/>
+          <w:sz w:val="22"/>
+          <w:szCs w:val="22"/>
+        </w:rPr>
+        <w:t xml:space="preserve"> and discourses surrounding </w:t>
+      </w:r>
+      <w:r>
+        <w:rPr>
+          <w:rFonts w:ascii="Inter" w:hAnsi="Inter"/>
+          <w:sz w:val="22"/>
+          <w:szCs w:val="22"/>
+        </w:rPr>
+        <w:t xml:space="preserve">two approaches to language in AI research: </w:t>
+      </w:r>
+      <w:r>
+        <w:rPr>
+          <w:rFonts w:ascii="Inter" w:hAnsi="Inter"/>
+          <w:sz w:val="22"/>
+          <w:szCs w:val="22"/>
+        </w:rPr>
+        <w:t xml:space="preserve">Lisp </w:t>
+      </w:r>
+      <w:r>
+        <w:rPr>
+          <w:rFonts w:ascii="Inter" w:hAnsi="Inter"/>
+          <w:sz w:val="22"/>
+          <w:szCs w:val="22"/>
+        </w:rPr>
+        <w:t>and GPT3. The first is</w:t>
+      </w:r>
+      <w:r>
+        <w:rPr>
+          <w:rFonts w:ascii="Inter" w:hAnsi="Inter"/>
+          <w:sz w:val="22"/>
+          <w:szCs w:val="22"/>
+        </w:rPr>
+        <w:t xml:space="preserve"> a programming language designed by McCarthy for the specific purposes of AI development, and still in use today. </w:t>
+      </w:r>
+      <w:r>
+        <w:rPr>
+          <w:rFonts w:ascii="Inter" w:hAnsi="Inter"/>
+          <w:sz w:val="22"/>
+          <w:szCs w:val="22"/>
+        </w:rPr>
+        <w:t>The second, a large-scale neural net, can generate natural text syntactically on part with human writers.</w:t>
+      </w:r>
+      <w:r>
+        <w:rPr>
+          <w:rFonts w:ascii="Inter" w:hAnsi="Inter"/>
+          <w:sz w:val="22"/>
+          <w:szCs w:val="22"/>
+        </w:rPr>
+        <w:t xml:space="preserve"> A semantic analysis of Lisp itself, as well as a discussion of the social contexts in which Lisp is evoked or referred to (sometimes as “</w:t>
       </w:r>
       <w:r>
         <w:rPr>
@@ -743,40 +704,67 @@
           <w:sz w:val="22"/>
           <w:szCs w:val="22"/>
         </w:rPr>
-        <w:t>), will reveal a technical object whose perceived power is based on flexibility and abstraction. This contribution will, through the analysis of the different metaphors of religion, wizardry</w:t>
-      </w:r>
-      <w:r>
-        <w:rPr>
-          <w:rStyle w:val="FootnoteAnchor"/>
-          <w:rFonts w:ascii="Inter" w:hAnsi="Inter"/>
-          <w:sz w:val="22"/>
-          <w:szCs w:val="22"/>
-        </w:rPr>
-        <w:footnoteReference w:id="7"/>
-      </w:r>
-      <w:r>
-        <w:rPr>
-          <w:rFonts w:ascii="Inter" w:hAnsi="Inter"/>
-          <w:sz w:val="22"/>
-          <w:szCs w:val="22"/>
-        </w:rPr>
-        <w:t xml:space="preserve"> and perfection in popular programming culture, highlight how Lisp has, throughout the years, acted as a technical vehicle for the </w:t>
-      </w:r>
-      <w:r>
-        <w:rPr>
-          <w:rFonts w:ascii="Inter" w:hAnsi="Inter"/>
-          <w:sz w:val="22"/>
-          <w:szCs w:val="22"/>
-        </w:rPr>
-        <w:t>assumptions</w:t>
-      </w:r>
-      <w:r>
-        <w:rPr>
-          <w:rFonts w:ascii="Inter" w:hAnsi="Inter"/>
-          <w:sz w:val="22"/>
-          <w:szCs w:val="22"/>
-        </w:rPr>
-        <w:t xml:space="preserve"> of AI pioneers.</w:t>
+        <w:t xml:space="preserve">), will reveal a technical object whose perceived power is based on flexibility and abstraction, </w:t>
+      </w:r>
+      <w:r>
+        <w:rPr>
+          <w:rFonts w:ascii="Inter" w:hAnsi="Inter"/>
+          <w:sz w:val="22"/>
+          <w:szCs w:val="22"/>
+        </w:rPr>
+        <w:t xml:space="preserve">while GPT-3’s is based on a </w:t>
+      </w:r>
+      <w:r>
+        <w:rPr>
+          <w:rFonts w:ascii="Inter" w:hAnsi="Inter"/>
+          <w:i/>
+          <w:iCs/>
+          <w:sz w:val="22"/>
+          <w:szCs w:val="22"/>
+        </w:rPr>
+        <w:t>materiality</w:t>
+      </w:r>
+      <w:r>
+        <w:rPr>
+          <w:rFonts w:ascii="Inter" w:hAnsi="Inter"/>
+          <w:i w:val="false"/>
+          <w:iCs w:val="false"/>
+          <w:sz w:val="22"/>
+          <w:szCs w:val="22"/>
+        </w:rPr>
+        <w:t xml:space="preserve"> of language</w:t>
+      </w:r>
+      <w:r>
+        <w:rPr>
+          <w:rFonts w:ascii="Inter" w:hAnsi="Inter"/>
+          <w:sz w:val="22"/>
+          <w:szCs w:val="22"/>
+        </w:rPr>
+        <w:t xml:space="preserve">. This contribution will, through the analysis of the different </w:t>
+      </w:r>
+      <w:r>
+        <w:rPr>
+          <w:rFonts w:ascii="Inter" w:hAnsi="Inter"/>
+          <w:sz w:val="22"/>
+          <w:szCs w:val="22"/>
+        </w:rPr>
+        <w:t>styles and approaches to notation</w:t>
+      </w:r>
+      <w:r>
+        <w:rPr>
+          <w:rFonts w:ascii="Inter" w:hAnsi="Inter"/>
+          <w:sz w:val="22"/>
+          <w:szCs w:val="22"/>
+        </w:rPr>
+        <w:t xml:space="preserve"> </w:t>
+      </w:r>
+      <w:r>
+        <w:rPr>
+          <w:rFonts w:ascii="Inter" w:hAnsi="Inter"/>
+          <w:sz w:val="22"/>
+          <w:szCs w:val="22"/>
+        </w:rPr>
+        <w:t>of these research trends, highlight radically different, and yet complimentary, approaches to human language.</w:t>
       </w:r>
     </w:p>
     <w:p>
@@ -797,103 +785,6 @@
           <w:sz w:val="22"/>
           <w:szCs w:val="22"/>
         </w:rPr>
-      </w:r>
-    </w:p>
-    <w:p>
-      <w:pPr>
-        <w:pStyle w:val="Normal"/>
-        <w:bidi w:val="0"/>
-        <w:spacing w:lineRule="auto" w:line="276"/>
-        <w:jc w:val="left"/>
-        <w:rPr/>
-      </w:pPr>
-      <w:r>
-        <w:rPr>
-          <w:rFonts w:ascii="Inter" w:hAnsi="Inter"/>
-          <w:sz w:val="22"/>
-          <w:szCs w:val="22"/>
-        </w:rPr>
-        <w:t xml:space="preserve">Through </w:t>
-      </w:r>
-      <w:r>
-        <w:rPr>
-          <w:rFonts w:ascii="Inter" w:hAnsi="Inter"/>
-          <w:sz w:val="22"/>
-          <w:szCs w:val="22"/>
-        </w:rPr>
-        <w:t>close readings of source texts</w:t>
-      </w:r>
-      <w:r>
-        <w:rPr>
-          <w:rFonts w:ascii="Inter" w:hAnsi="Inter"/>
-          <w:sz w:val="22"/>
-          <w:szCs w:val="22"/>
-        </w:rPr>
-        <w:t xml:space="preserve">, I intend to shed new light on </w:t>
-      </w:r>
-      <w:r>
-        <w:rPr>
-          <w:rFonts w:ascii="Inter" w:hAnsi="Inter"/>
-          <w:sz w:val="22"/>
-          <w:szCs w:val="22"/>
-        </w:rPr>
-        <w:t>those</w:t>
-      </w:r>
-      <w:r>
-        <w:rPr>
-          <w:rFonts w:ascii="Inter" w:hAnsi="Inter"/>
-          <w:sz w:val="22"/>
-          <w:szCs w:val="22"/>
-        </w:rPr>
-        <w:t xml:space="preserve"> fiction-</w:t>
-      </w:r>
-      <w:r>
-        <w:rPr>
-          <w:rFonts w:ascii="Inter" w:hAnsi="Inter"/>
-          <w:sz w:val="22"/>
-          <w:szCs w:val="22"/>
-        </w:rPr>
-        <w:t>infused</w:t>
-      </w:r>
-      <w:r>
-        <w:rPr>
-          <w:rFonts w:ascii="Inter" w:hAnsi="Inter"/>
-          <w:sz w:val="22"/>
-          <w:szCs w:val="22"/>
-        </w:rPr>
-        <w:t xml:space="preserve"> assumptions behind early AI research, and how those assumptions have, through the technical development of an AI-oriented language like Lisp, informed the current production of AI-generated works; </w:t>
-      </w:r>
-      <w:r>
-        <w:rPr>
-          <w:rFonts w:ascii="Inter" w:hAnsi="Inter"/>
-          <w:sz w:val="22"/>
-          <w:szCs w:val="22"/>
-        </w:rPr>
-        <w:t>ultimately,</w:t>
-      </w:r>
-      <w:r>
-        <w:rPr>
-          <w:rFonts w:ascii="Inter" w:hAnsi="Inter"/>
-          <w:sz w:val="22"/>
-          <w:szCs w:val="22"/>
-        </w:rPr>
-        <w:t xml:space="preserve"> this perspective will allow us to better understand the nature of those contemporary productions.</w:t>
-      </w:r>
-    </w:p>
-    <w:p>
-      <w:pPr>
-        <w:pStyle w:val="Normal"/>
-        <w:bidi w:val="0"/>
-        <w:spacing w:lineRule="auto" w:line="276"/>
-        <w:jc w:val="left"/>
-        <w:rPr>
-          <w:rFonts w:ascii="Inter" w:hAnsi="Inter"/>
-          <w:sz w:val="22"/>
-          <w:szCs w:val="22"/>
-        </w:rPr>
-      </w:pPr>
-      <w:r>
-        <w:rPr/>
       </w:r>
     </w:p>
     <w:p>
@@ -933,10 +824,7 @@
       </w:pPr>
       <w:r>
         <w:rPr>
-          <w:b/>
-          <w:bCs/>
-          <w:sz w:val="22"/>
-          <w:szCs w:val="22"/>
+          <w:rFonts w:ascii="Inter" w:hAnsi="Inter"/>
         </w:rPr>
       </w:r>
     </w:p>
@@ -945,7 +833,7 @@
         <w:pStyle w:val="Footnote"/>
         <w:numPr>
           <w:ilvl w:val="0"/>
-          <w:numId w:val="1"/>
+          <w:numId w:val="2"/>
         </w:numPr>
         <w:bidi w:val="0"/>
         <w:spacing w:lineRule="auto" w:line="276"/>
@@ -990,7 +878,7 @@
         <w:pStyle w:val="Footnote"/>
         <w:numPr>
           <w:ilvl w:val="0"/>
-          <w:numId w:val="1"/>
+          <w:numId w:val="2"/>
         </w:numPr>
         <w:bidi w:val="0"/>
         <w:spacing w:lineRule="auto" w:line="276"/>
@@ -1007,16 +895,7 @@
           <w:sz w:val="22"/>
           <w:szCs w:val="22"/>
         </w:rPr>
-        <w:t>G</w:t>
-      </w:r>
-      <w:r>
-        <w:rPr>
-          <w:b w:val="false"/>
-          <w:bCs w:val="false"/>
-          <w:sz w:val="22"/>
-          <w:szCs w:val="22"/>
-        </w:rPr>
-        <w:t xml:space="preserve">raham, Paul, </w:t>
+        <w:t xml:space="preserve">Gaston-Granger, Gilles, </w:t>
       </w:r>
       <w:r>
         <w:rPr>
@@ -1027,18 +906,18 @@
           <w:sz w:val="22"/>
           <w:szCs w:val="22"/>
         </w:rPr>
-        <w:t>On Lisp</w:t>
-      </w:r>
-      <w:r>
-        <w:rPr>
-          <w:b w:val="false"/>
-          <w:bCs w:val="false"/>
-          <w:i w:val="false"/>
-          <w:iCs w:val="false"/>
-          <w:sz w:val="22"/>
-          <w:szCs w:val="22"/>
-        </w:rPr>
-        <w:t>, Prentice Hall, 1993.</w:t>
+        <w:t>Essai Pour Une Philosophie du Style</w:t>
+      </w:r>
+      <w:r>
+        <w:rPr>
+          <w:b w:val="false"/>
+          <w:bCs w:val="false"/>
+          <w:i w:val="false"/>
+          <w:iCs w:val="false"/>
+          <w:sz w:val="22"/>
+          <w:szCs w:val="22"/>
+        </w:rPr>
+        <w:t>, Odile Jacob, 1988.</w:t>
       </w:r>
     </w:p>
     <w:p>
@@ -1046,27 +925,24 @@
         <w:pStyle w:val="Footnote"/>
         <w:numPr>
           <w:ilvl w:val="0"/>
-          <w:numId w:val="1"/>
+          <w:numId w:val="2"/>
         </w:numPr>
         <w:bidi w:val="0"/>
         <w:spacing w:lineRule="auto" w:line="276"/>
         <w:jc w:val="left"/>
         <w:rPr>
-          <w:b w:val="false"/>
-          <w:b w:val="false"/>
-          <w:bCs w:val="false"/>
-          <w:sz w:val="22"/>
-          <w:szCs w:val="22"/>
-        </w:rPr>
-      </w:pPr>
-      <w:r>
-        <w:rPr>
-          <w:b w:val="false"/>
-          <w:bCs w:val="false"/>
-          <w:sz w:val="22"/>
-          <w:szCs w:val="22"/>
-        </w:rPr>
-        <w:t xml:space="preserve">McCarthy, John; Minsky, Marvin; Rochester, Nathan; Shannon, Claude, </w:t>
+          <w:sz w:val="22"/>
+          <w:szCs w:val="22"/>
+        </w:rPr>
+      </w:pPr>
+      <w:r>
+        <w:rPr>
+          <w:b w:val="false"/>
+          <w:bCs w:val="false"/>
+          <w:sz w:val="22"/>
+          <w:szCs w:val="22"/>
+        </w:rPr>
+        <w:t xml:space="preserve">Graham, Paul, </w:t>
       </w:r>
       <w:r>
         <w:rPr>
@@ -1077,16 +953,18 @@
           <w:sz w:val="22"/>
           <w:szCs w:val="22"/>
         </w:rPr>
-        <w:t>A Proposal for the Dartmouth Summer Research Project on Artificial Intelligence</w:t>
-      </w:r>
-      <w:r>
-        <w:rPr>
-          <w:b w:val="false"/>
-          <w:bCs w:val="false"/>
-          <w:sz w:val="22"/>
-          <w:szCs w:val="22"/>
-        </w:rPr>
-        <w:t>, Stanford, 1955.</w:t>
+        <w:t>On Lisp</w:t>
+      </w:r>
+      <w:r>
+        <w:rPr>
+          <w:b w:val="false"/>
+          <w:bCs w:val="false"/>
+          <w:i w:val="false"/>
+          <w:iCs w:val="false"/>
+          <w:sz w:val="22"/>
+          <w:szCs w:val="22"/>
+        </w:rPr>
+        <w:t>, Prentice Hall, 1993.</w:t>
       </w:r>
     </w:p>
     <w:p>
@@ -1094,7 +972,7 @@
         <w:pStyle w:val="Footnote"/>
         <w:numPr>
           <w:ilvl w:val="0"/>
-          <w:numId w:val="1"/>
+          <w:numId w:val="2"/>
         </w:numPr>
         <w:bidi w:val="0"/>
         <w:spacing w:lineRule="auto" w:line="276"/>
@@ -1111,12 +989,10 @@
         <w:rPr>
           <w:b w:val="false"/>
           <w:bCs w:val="false"/>
-          <w:i w:val="false"/>
-          <w:iCs w:val="false"/>
-          <w:sz w:val="22"/>
-          <w:szCs w:val="22"/>
-        </w:rPr>
-        <w:t xml:space="preserve">Turing, Alan, </w:t>
+          <w:sz w:val="22"/>
+          <w:szCs w:val="22"/>
+        </w:rPr>
+        <w:t xml:space="preserve">McCarthy, John; Minsky, Marvin; Rochester, Nathan; Shannon, Claude, </w:t>
       </w:r>
       <w:r>
         <w:rPr>
@@ -1127,40 +1003,16 @@
           <w:sz w:val="22"/>
           <w:szCs w:val="22"/>
         </w:rPr>
-        <w:t xml:space="preserve">Computing Machinery and Intelligence, </w:t>
-      </w:r>
-      <w:r>
-        <w:rPr>
-          <w:b w:val="false"/>
-          <w:bCs w:val="false"/>
-          <w:i w:val="false"/>
-          <w:iCs w:val="false"/>
-          <w:sz w:val="22"/>
-          <w:szCs w:val="22"/>
-        </w:rPr>
-        <w:t xml:space="preserve">in </w:t>
-      </w:r>
-      <w:r>
-        <w:rPr>
-          <w:b w:val="false"/>
-          <w:bCs w:val="false"/>
-          <w:i/>
-          <w:iCs/>
-          <w:sz w:val="22"/>
-          <w:szCs w:val="22"/>
-        </w:rPr>
-        <w:t xml:space="preserve">Mind, </w:t>
-      </w:r>
-      <w:r>
-        <w:rPr>
-          <w:b w:val="false"/>
-          <w:bCs w:val="false"/>
-          <w:i w:val="false"/>
-          <w:iCs w:val="false"/>
-          <w:sz w:val="22"/>
-          <w:szCs w:val="22"/>
-        </w:rPr>
-        <w:t>vol. 49, issue 236, 1950.</w:t>
+        <w:t>A Proposal for the Dartmouth Summer Research Project on Artificial Intelligence</w:t>
+      </w:r>
+      <w:r>
+        <w:rPr>
+          <w:b w:val="false"/>
+          <w:bCs w:val="false"/>
+          <w:sz w:val="22"/>
+          <w:szCs w:val="22"/>
+        </w:rPr>
+        <w:t>, Stanford, 1955.</w:t>
       </w:r>
     </w:p>
     <w:p>
@@ -1168,7 +1020,7 @@
         <w:pStyle w:val="Footnote"/>
         <w:numPr>
           <w:ilvl w:val="0"/>
-          <w:numId w:val="1"/>
+          <w:numId w:val="2"/>
         </w:numPr>
         <w:bidi w:val="0"/>
         <w:spacing w:lineRule="auto" w:line="276"/>
@@ -1190,7 +1042,7 @@
           <w:sz w:val="22"/>
           <w:szCs w:val="22"/>
         </w:rPr>
-        <w:t xml:space="preserve">Weizenbaum, Joseph, </w:t>
+        <w:t xml:space="preserve">Turing, Alan, </w:t>
       </w:r>
       <w:r>
         <w:rPr>
@@ -1201,18 +1053,40 @@
           <w:sz w:val="22"/>
           <w:szCs w:val="22"/>
         </w:rPr>
-        <w:t>Computer Power and Human Reason: From Judgment to Calculation</w:t>
-      </w:r>
-      <w:r>
-        <w:rPr>
-          <w:b w:val="false"/>
-          <w:bCs w:val="false"/>
-          <w:i w:val="false"/>
-          <w:iCs w:val="false"/>
-          <w:sz w:val="22"/>
-          <w:szCs w:val="22"/>
-        </w:rPr>
-        <w:t>, W.H Freeman and Company, 1976.</w:t>
+        <w:t xml:space="preserve">Computing Machinery and Intelligence, </w:t>
+      </w:r>
+      <w:r>
+        <w:rPr>
+          <w:b w:val="false"/>
+          <w:bCs w:val="false"/>
+          <w:i w:val="false"/>
+          <w:iCs w:val="false"/>
+          <w:sz w:val="22"/>
+          <w:szCs w:val="22"/>
+        </w:rPr>
+        <w:t xml:space="preserve">in </w:t>
+      </w:r>
+      <w:r>
+        <w:rPr>
+          <w:b w:val="false"/>
+          <w:bCs w:val="false"/>
+          <w:i/>
+          <w:iCs/>
+          <w:sz w:val="22"/>
+          <w:szCs w:val="22"/>
+        </w:rPr>
+        <w:t xml:space="preserve">Mind, </w:t>
+      </w:r>
+      <w:r>
+        <w:rPr>
+          <w:b w:val="false"/>
+          <w:bCs w:val="false"/>
+          <w:i w:val="false"/>
+          <w:iCs w:val="false"/>
+          <w:sz w:val="22"/>
+          <w:szCs w:val="22"/>
+        </w:rPr>
+        <w:t>vol. 49, issue 236, 1950.</w:t>
       </w:r>
     </w:p>
     <w:p>
@@ -1220,7 +1094,7 @@
         <w:pStyle w:val="Footnote"/>
         <w:numPr>
           <w:ilvl w:val="0"/>
-          <w:numId w:val="1"/>
+          <w:numId w:val="2"/>
         </w:numPr>
         <w:bidi w:val="0"/>
         <w:spacing w:lineRule="auto" w:line="276"/>
@@ -1242,7 +1116,7 @@
           <w:sz w:val="22"/>
           <w:szCs w:val="22"/>
         </w:rPr>
-        <w:t xml:space="preserve">Wiener, Norbert, </w:t>
+        <w:t xml:space="preserve">Weizenbaum, Joseph, </w:t>
       </w:r>
       <w:r>
         <w:rPr>
@@ -1253,6 +1127,58 @@
           <w:sz w:val="22"/>
           <w:szCs w:val="22"/>
         </w:rPr>
+        <w:t>Computer Power and Human Reason: From Judgment to Calculation</w:t>
+      </w:r>
+      <w:r>
+        <w:rPr>
+          <w:b w:val="false"/>
+          <w:bCs w:val="false"/>
+          <w:i w:val="false"/>
+          <w:iCs w:val="false"/>
+          <w:sz w:val="22"/>
+          <w:szCs w:val="22"/>
+        </w:rPr>
+        <w:t>, W.H Freeman and Company, 1976.</w:t>
+      </w:r>
+    </w:p>
+    <w:p>
+      <w:pPr>
+        <w:pStyle w:val="Footnote"/>
+        <w:numPr>
+          <w:ilvl w:val="0"/>
+          <w:numId w:val="2"/>
+        </w:numPr>
+        <w:bidi w:val="0"/>
+        <w:spacing w:lineRule="auto" w:line="276"/>
+        <w:jc w:val="left"/>
+        <w:rPr>
+          <w:b w:val="false"/>
+          <w:b w:val="false"/>
+          <w:bCs w:val="false"/>
+          <w:sz w:val="22"/>
+          <w:szCs w:val="22"/>
+        </w:rPr>
+      </w:pPr>
+      <w:r>
+        <w:rPr>
+          <w:b w:val="false"/>
+          <w:bCs w:val="false"/>
+          <w:i w:val="false"/>
+          <w:iCs w:val="false"/>
+          <w:sz w:val="22"/>
+          <w:szCs w:val="22"/>
+        </w:rPr>
+        <w:t xml:space="preserve">Wiener, Norbert, </w:t>
+      </w:r>
+      <w:r>
+        <w:rPr>
+          <w:b w:val="false"/>
+          <w:bCs w:val="false"/>
+          <w:i/>
+          <w:iCs/>
+          <w:sz w:val="22"/>
+          <w:szCs w:val="22"/>
+        </w:rPr>
         <w:t>The Human Use of Human Beings</w:t>
       </w:r>
       <w:r>
@@ -1305,10 +1231,8 @@
       </w:pPr>
       <w:r>
         <w:rPr>
-          <w:b w:val="false"/>
-          <w:bCs w:val="false"/>
-          <w:sz w:val="22"/>
-          <w:szCs w:val="22"/>
+          <w:i w:val="false"/>
+          <w:iCs w:val="false"/>
         </w:rPr>
       </w:r>
     </w:p>
@@ -1353,10 +1277,8 @@
       </w:pPr>
       <w:r>
         <w:rPr>
-          <w:b/>
-          <w:bCs/>
-          <w:sz w:val="22"/>
-          <w:szCs w:val="22"/>
+          <w:i w:val="false"/>
+          <w:iCs w:val="false"/>
         </w:rPr>
       </w:r>
     </w:p>
@@ -1365,24 +1287,42 @@
         <w:pStyle w:val="Footnote"/>
         <w:bidi w:val="0"/>
         <w:spacing w:lineRule="auto" w:line="276"/>
-        <w:ind w:hanging="0"/>
-        <w:jc w:val="left"/>
-        <w:rPr>
-          <w:b w:val="false"/>
-          <w:b w:val="false"/>
-          <w:bCs w:val="false"/>
-          <w:sz w:val="22"/>
-          <w:szCs w:val="22"/>
-        </w:rPr>
-      </w:pPr>
-      <w:r>
-        <w:rPr>
-          <w:b w:val="false"/>
-          <w:bCs w:val="false"/>
-          <w:sz w:val="22"/>
-          <w:szCs w:val="22"/>
-        </w:rPr>
-        <w:t xml:space="preserve">Pierre Depaz is an academic, developer and artist. He is currently lecturing at NYU Berlin and Sciences Po Paris, while completing his doctoral thesis on the aesthetics of code at Paris-3 Sorbonne-Nouvelle, under the direction of Alexandre Gefen and Nick Montfort. His academic research revolves around how software systems create representational frameworks for inter- and intra-personal organization, while his artistic practice includes digital games, computer simulations, interactive installations, networked performances and experimental web projects, and has been exhibited in NYC, Paris, Cairo, Abu Dhabi, Brussels and Berlin. </w:t>
+        <w:ind w:left="339" w:hanging="0"/>
+        <w:jc w:val="left"/>
+        <w:rPr>
+          <w:b w:val="false"/>
+          <w:b w:val="false"/>
+          <w:bCs w:val="false"/>
+          <w:sz w:val="22"/>
+          <w:szCs w:val="22"/>
+        </w:rPr>
+      </w:pPr>
+      <w:r>
+        <w:rPr>
+          <w:b w:val="false"/>
+          <w:bCs w:val="false"/>
+          <w:sz w:val="22"/>
+          <w:szCs w:val="22"/>
+        </w:rPr>
+        <w:t xml:space="preserve">Pierre Depaz is an academic, developer and artist. He is currently lecturing at NYU Berlin and Sciences Po Paris, while completing his doctoral thesis on the aesthetics of </w:t>
+      </w:r>
+      <w:r>
+        <w:rPr>
+          <w:b w:val="false"/>
+          <w:bCs w:val="false"/>
+          <w:sz w:val="22"/>
+          <w:szCs w:val="22"/>
+        </w:rPr>
+        <w:t xml:space="preserve">source </w:t>
+      </w:r>
+      <w:r>
+        <w:rPr>
+          <w:b w:val="false"/>
+          <w:bCs w:val="false"/>
+          <w:sz w:val="22"/>
+          <w:szCs w:val="22"/>
+        </w:rPr>
+        <w:t xml:space="preserve">code at Paris-3 Sorbonne-Nouvelle, under the direction of Alexandre Gefen and Nick Montfort. His academic research revolves around how software systems create representational frameworks for inter- and intra-personal organization, while his artistic practice includes digital games, computer simulations, interactive installations, networked performances and experimental web projects, and has been exhibited in NYC, Paris, Cairo, Abu Dhabi, Brussels and Berlin. </w:t>
       </w:r>
     </w:p>
     <w:sectPr>
@@ -1391,10 +1331,11 @@
       </w:footnotePr>
       <w:type w:val="nextPage"/>
       <w:pgSz w:w="12240" w:h="15840"/>
-      <w:pgMar w:left="1134" w:right="1134" w:header="0" w:top="1134" w:footer="0" w:bottom="1134" w:gutter="0"/>
+      <w:pgMar w:left="1134" w:right="1134" w:gutter="0" w:header="0" w:top="1134" w:footer="0" w:bottom="1134"/>
       <w:pgNumType w:fmt="decimal"/>
       <w:formProt w:val="false"/>
       <w:textDirection w:val="lrTb"/>
+      <w:docGrid w:type="default" w:linePitch="100" w:charSpace="0"/>
     </w:sectPr>
   </w:body>
 </w:document>
@@ -1430,6 +1371,39 @@
     <w:p>
       <w:pPr>
         <w:pStyle w:val="Footnote"/>
+        <w:rPr/>
+      </w:pPr>
+      <w:r>
+        <w:rPr>
+          <w:rStyle w:val="FootnoteCharacters"/>
+        </w:rPr>
+        <w:footnoteRef/>
+      </w:r>
+      <w:r>
+        <w:rPr/>
+        <w:tab/>
+        <w:t xml:space="preserve">Gaston-Granger, Gilles, </w:t>
+      </w:r>
+      <w:r>
+        <w:rPr>
+          <w:i/>
+          <w:iCs/>
+        </w:rPr>
+        <w:t>Essai Pour Une Philosophie du Style</w:t>
+      </w:r>
+      <w:r>
+        <w:rPr>
+          <w:i w:val="false"/>
+          <w:iCs w:val="false"/>
+        </w:rPr>
+        <w:t>, Odile Jacob, 1988.</w:t>
+      </w:r>
+    </w:p>
+  </w:footnote>
+  <w:footnote w:id="3">
+    <w:p>
+      <w:pPr>
+        <w:pStyle w:val="Footnote"/>
         <w:suppressLineNumbers/>
         <w:bidi w:val="0"/>
         <w:ind w:left="339" w:hanging="339"/>
@@ -1441,14 +1415,61 @@
           <w:rStyle w:val="FootnoteCharacters"/>
         </w:rPr>
         <w:footnoteRef/>
+      </w:r>
+      <w:r>
+        <w:rPr/>
+        <w:tab/>
+        <w:t xml:space="preserve">Wiener, </w:t>
       </w:r>
       <w:r>
         <w:rPr>
           <w:sz w:val="16"/>
           <w:szCs w:val="16"/>
         </w:rPr>
+        <w:t>Norbert</w:t>
+      </w:r>
+      <w:r>
+        <w:rPr/>
+        <w:t xml:space="preserve">, </w:t>
+      </w:r>
+      <w:r>
+        <w:rPr>
+          <w:i/>
+          <w:iCs/>
+        </w:rPr>
+        <w:t>God &amp; Golem, Inc: A Comment on Certain Points where Cybernetics Impinges on Religion</w:t>
+      </w:r>
+      <w:r>
+        <w:rPr/>
+        <w:t>, MIT Press, 1964.</w:t>
+      </w:r>
+    </w:p>
+  </w:footnote>
+  <w:footnote w:id="4">
+    <w:p>
+      <w:pPr>
+        <w:pStyle w:val="Footnote"/>
+        <w:bidi w:val="0"/>
+        <w:jc w:val="left"/>
+        <w:rPr/>
+      </w:pPr>
+      <w:r>
+        <w:rPr>
+          <w:rStyle w:val="FootnoteCharacters"/>
+        </w:rPr>
+        <w:footnoteRef/>
+      </w:r>
+      <w:r>
+        <w:rPr/>
         <w:tab/>
-        <w:t xml:space="preserve">McCarthy, John; Minsky, Marvin; Rochester, Nathan; Shannon, Claude, </w:t>
+        <w:t xml:space="preserve">McCullogh, </w:t>
+      </w:r>
+      <w:r>
+        <w:rPr>
+          <w:sz w:val="16"/>
+          <w:szCs w:val="16"/>
+        </w:rPr>
+        <w:t xml:space="preserve">Warren S., </w:t>
       </w:r>
       <w:r>
         <w:rPr>
@@ -1457,121 +1478,6 @@
           <w:sz w:val="16"/>
           <w:szCs w:val="16"/>
         </w:rPr>
-        <w:t>A Proposal for the Dartmouth Summer Research Project on Artificial Intelligence</w:t>
-      </w:r>
-      <w:r>
-        <w:rPr>
-          <w:sz w:val="16"/>
-          <w:szCs w:val="16"/>
-        </w:rPr>
-        <w:t xml:space="preserve">, </w:t>
-      </w:r>
-      <w:r>
-        <w:rPr>
-          <w:sz w:val="16"/>
-          <w:szCs w:val="16"/>
-        </w:rPr>
-        <w:t xml:space="preserve">Stanford, 1955. Retrieved from: </w:t>
-      </w:r>
-      <w:hyperlink r:id="rId1">
-        <w:r>
-          <w:rPr>
-            <w:rStyle w:val="InternetLink"/>
-            <w:sz w:val="16"/>
-            <w:szCs w:val="16"/>
-          </w:rPr>
-          <w:t>http://www-formal.stanford.edu/jmc/history/dartmouth/dartmouth.html</w:t>
-        </w:r>
-      </w:hyperlink>
-      <w:hyperlink r:id="rId2">
-        <w:r>
-          <w:rPr>
-            <w:sz w:val="16"/>
-            <w:szCs w:val="16"/>
-          </w:rPr>
-          <w:t xml:space="preserve"> on 27/09/2020.</w:t>
-        </w:r>
-      </w:hyperlink>
-    </w:p>
-  </w:footnote>
-  <w:footnote w:id="3">
-    <w:p>
-      <w:pPr>
-        <w:pStyle w:val="Footnote"/>
-        <w:suppressLineNumbers/>
-        <w:bidi w:val="0"/>
-        <w:ind w:left="339" w:hanging="339"/>
-        <w:jc w:val="left"/>
-        <w:rPr/>
-      </w:pPr>
-      <w:r>
-        <w:rPr>
-          <w:rStyle w:val="FootnoteCharacters"/>
-        </w:rPr>
-        <w:footnoteRef/>
-      </w:r>
-      <w:r>
-        <w:rPr/>
-        <w:tab/>
-        <w:t xml:space="preserve">Wiener, </w:t>
-      </w:r>
-      <w:r>
-        <w:rPr>
-          <w:sz w:val="16"/>
-          <w:szCs w:val="16"/>
-        </w:rPr>
-        <w:t>Norbert</w:t>
-      </w:r>
-      <w:r>
-        <w:rPr/>
-        <w:t xml:space="preserve">, </w:t>
-      </w:r>
-      <w:r>
-        <w:rPr>
-          <w:i/>
-          <w:iCs/>
-        </w:rPr>
-        <w:t>God &amp; Golem, Inc: A Comment on Certain Points where Cybernetics Impinges on Religion</w:t>
-      </w:r>
-      <w:r>
-        <w:rPr/>
-        <w:t>, MIT Press, 1964.</w:t>
-      </w:r>
-    </w:p>
-  </w:footnote>
-  <w:footnote w:id="4">
-    <w:p>
-      <w:pPr>
-        <w:pStyle w:val="Footnote"/>
-        <w:bidi w:val="0"/>
-        <w:jc w:val="left"/>
-        <w:rPr/>
-      </w:pPr>
-      <w:r>
-        <w:rPr>
-          <w:rStyle w:val="FootnoteCharacters"/>
-        </w:rPr>
-        <w:footnoteRef/>
-      </w:r>
-      <w:r>
-        <w:rPr/>
-        <w:tab/>
-        <w:t xml:space="preserve">McCullogh, </w:t>
-      </w:r>
-      <w:r>
-        <w:rPr>
-          <w:sz w:val="16"/>
-          <w:szCs w:val="16"/>
-        </w:rPr>
-        <w:t xml:space="preserve">Warren S., </w:t>
-      </w:r>
-      <w:r>
-        <w:rPr>
-          <w:i/>
-          <w:iCs/>
-          <w:sz w:val="16"/>
-          <w:szCs w:val="16"/>
-        </w:rPr>
         <w:t>T</w:t>
       </w:r>
       <w:r>
@@ -1626,15 +1532,7 @@
           <w:i w:val="false"/>
           <w:iCs w:val="false"/>
         </w:rPr>
-        <w:t xml:space="preserve"> (2nd ed.), A. K. Peters, Ltd, </w:t>
-      </w:r>
-      <w:r>
-        <w:rPr>
-          <w:rStyle w:val="Quotation"/>
-          <w:i w:val="false"/>
-          <w:iCs w:val="false"/>
-        </w:rPr>
-        <w:t>2004.</w:t>
+        <w:t xml:space="preserve"> (2nd ed.), A. K. Peters, Ltd, 2004.</w:t>
       </w:r>
     </w:p>
   </w:footnote>
@@ -1671,7 +1569,7 @@
         </w:rPr>
         <w:t xml:space="preserve">, GNU email list, 1996, retrieved from: </w:t>
       </w:r>
-      <w:hyperlink r:id="rId3">
+      <w:hyperlink r:id="rId1">
         <w:r>
           <w:rPr>
             <w:rStyle w:val="InternetLink"/>
@@ -1690,33 +1588,132 @@
       </w:r>
     </w:p>
   </w:footnote>
-  <w:footnote w:id="7">
-    <w:p>
-      <w:pPr>
-        <w:pStyle w:val="Footnote"/>
-        <w:bidi w:val="0"/>
-        <w:jc w:val="left"/>
-        <w:rPr/>
-      </w:pPr>
-      <w:r>
-        <w:rPr>
-          <w:rStyle w:val="FootnoteCharacters"/>
-        </w:rPr>
-        <w:footnoteRef/>
-      </w:r>
-      <w:r>
-        <w:rPr/>
-        <w:tab/>
-        <w:t>Abelson, Harold; Sussman, Gerald Jay; Sussman, Julie, Strucutre and Interpretation of Computer Programs, MIT Press, 1996.</w:t>
-      </w:r>
-    </w:p>
-  </w:footnote>
 </w:footnotes>
 </file>
 
 <file path=word/numbering.xml><?xml version="1.0" encoding="utf-8"?>
 <w:numbering xmlns:w="http://schemas.openxmlformats.org/wordprocessingml/2006/main" xmlns:o="urn:schemas-microsoft-com:office:office" xmlns:r="http://schemas.openxmlformats.org/officeDocument/2006/relationships" xmlns:v="urn:schemas-microsoft-com:vml" xmlns:mc="http://schemas.openxmlformats.org/markup-compatibility/2006" xmlns:w14="http://schemas.microsoft.com/office/word/2010/wordml" mc:Ignorable="w14">
   <w:abstractNum w:abstractNumId="1">
+    <w:lvl w:ilvl="0">
+      <w:start w:val="1"/>
+      <w:numFmt w:val="none"/>
+      <w:suff w:val="nothing"/>
+      <w:lvlText w:val=""/>
+      <w:lvlJc w:val="left"/>
+      <w:pPr>
+        <w:tabs>
+          <w:tab w:val="num" w:pos="0"/>
+        </w:tabs>
+        <w:ind w:left="0" w:hanging="0"/>
+      </w:pPr>
+    </w:lvl>
+    <w:lvl w:ilvl="1">
+      <w:start w:val="1"/>
+      <w:pStyle w:val="Heading2"/>
+      <w:numFmt w:val="none"/>
+      <w:suff w:val="nothing"/>
+      <w:lvlText w:val=""/>
+      <w:lvlJc w:val="left"/>
+      <w:pPr>
+        <w:tabs>
+          <w:tab w:val="num" w:pos="0"/>
+        </w:tabs>
+        <w:ind w:left="0" w:hanging="0"/>
+      </w:pPr>
+    </w:lvl>
+    <w:lvl w:ilvl="2">
+      <w:start w:val="1"/>
+      <w:numFmt w:val="none"/>
+      <w:suff w:val="nothing"/>
+      <w:lvlText w:val=""/>
+      <w:lvlJc w:val="left"/>
+      <w:pPr>
+        <w:tabs>
+          <w:tab w:val="num" w:pos="0"/>
+        </w:tabs>
+        <w:ind w:left="0" w:hanging="0"/>
+      </w:pPr>
+    </w:lvl>
+    <w:lvl w:ilvl="3">
+      <w:start w:val="1"/>
+      <w:numFmt w:val="none"/>
+      <w:suff w:val="nothing"/>
+      <w:lvlText w:val=""/>
+      <w:lvlJc w:val="left"/>
+      <w:pPr>
+        <w:tabs>
+          <w:tab w:val="num" w:pos="0"/>
+        </w:tabs>
+        <w:ind w:left="0" w:hanging="0"/>
+      </w:pPr>
+    </w:lvl>
+    <w:lvl w:ilvl="4">
+      <w:start w:val="1"/>
+      <w:numFmt w:val="none"/>
+      <w:suff w:val="nothing"/>
+      <w:lvlText w:val=""/>
+      <w:lvlJc w:val="left"/>
+      <w:pPr>
+        <w:tabs>
+          <w:tab w:val="num" w:pos="0"/>
+        </w:tabs>
+        <w:ind w:left="0" w:hanging="0"/>
+      </w:pPr>
+    </w:lvl>
+    <w:lvl w:ilvl="5">
+      <w:start w:val="1"/>
+      <w:numFmt w:val="none"/>
+      <w:suff w:val="nothing"/>
+      <w:lvlText w:val=""/>
+      <w:lvlJc w:val="left"/>
+      <w:pPr>
+        <w:tabs>
+          <w:tab w:val="num" w:pos="0"/>
+        </w:tabs>
+        <w:ind w:left="0" w:hanging="0"/>
+      </w:pPr>
+    </w:lvl>
+    <w:lvl w:ilvl="6">
+      <w:start w:val="1"/>
+      <w:numFmt w:val="none"/>
+      <w:suff w:val="nothing"/>
+      <w:lvlText w:val=""/>
+      <w:lvlJc w:val="left"/>
+      <w:pPr>
+        <w:tabs>
+          <w:tab w:val="num" w:pos="0"/>
+        </w:tabs>
+        <w:ind w:left="0" w:hanging="0"/>
+      </w:pPr>
+    </w:lvl>
+    <w:lvl w:ilvl="7">
+      <w:start w:val="1"/>
+      <w:numFmt w:val="none"/>
+      <w:suff w:val="nothing"/>
+      <w:lvlText w:val=""/>
+      <w:lvlJc w:val="left"/>
+      <w:pPr>
+        <w:tabs>
+          <w:tab w:val="num" w:pos="0"/>
+        </w:tabs>
+        <w:ind w:left="0" w:hanging="0"/>
+      </w:pPr>
+    </w:lvl>
+    <w:lvl w:ilvl="8">
+      <w:start w:val="1"/>
+      <w:numFmt w:val="none"/>
+      <w:suff w:val="nothing"/>
+      <w:lvlText w:val=""/>
+      <w:lvlJc w:val="left"/>
+      <w:pPr>
+        <w:tabs>
+          <w:tab w:val="num" w:pos="0"/>
+        </w:tabs>
+        <w:ind w:left="0" w:hanging="0"/>
+      </w:pPr>
+    </w:lvl>
+  </w:abstractNum>
+  <w:abstractNum w:abstractNumId="2">
     <w:lvl w:ilvl="0">
       <w:start w:val="1"/>
       <w:numFmt w:val="bullet"/>
@@ -1851,126 +1848,6 @@
       <w:rPr>
         <w:rFonts w:ascii="OpenSymbol" w:hAnsi="OpenSymbol" w:cs="OpenSymbol" w:hint="default"/>
       </w:rPr>
-    </w:lvl>
-  </w:abstractNum>
-  <w:abstractNum w:abstractNumId="2">
-    <w:lvl w:ilvl="0">
-      <w:start w:val="1"/>
-      <w:numFmt w:val="none"/>
-      <w:suff w:val="nothing"/>
-      <w:lvlText w:val=""/>
-      <w:lvlJc w:val="left"/>
-      <w:pPr>
-        <w:tabs>
-          <w:tab w:val="num" w:pos="0"/>
-        </w:tabs>
-        <w:ind w:left="0" w:hanging="0"/>
-      </w:pPr>
-    </w:lvl>
-    <w:lvl w:ilvl="1">
-      <w:start w:val="1"/>
-      <w:pStyle w:val="Heading2"/>
-      <w:numFmt w:val="none"/>
-      <w:suff w:val="nothing"/>
-      <w:lvlText w:val=""/>
-      <w:lvlJc w:val="left"/>
-      <w:pPr>
-        <w:tabs>
-          <w:tab w:val="num" w:pos="0"/>
-        </w:tabs>
-        <w:ind w:left="0" w:hanging="0"/>
-      </w:pPr>
-    </w:lvl>
-    <w:lvl w:ilvl="2">
-      <w:start w:val="1"/>
-      <w:numFmt w:val="none"/>
-      <w:suff w:val="nothing"/>
-      <w:lvlText w:val=""/>
-      <w:lvlJc w:val="left"/>
-      <w:pPr>
-        <w:tabs>
-          <w:tab w:val="num" w:pos="0"/>
-        </w:tabs>
-        <w:ind w:left="0" w:hanging="0"/>
-      </w:pPr>
-    </w:lvl>
-    <w:lvl w:ilvl="3">
-      <w:start w:val="1"/>
-      <w:numFmt w:val="none"/>
-      <w:suff w:val="nothing"/>
-      <w:lvlText w:val=""/>
-      <w:lvlJc w:val="left"/>
-      <w:pPr>
-        <w:tabs>
-          <w:tab w:val="num" w:pos="0"/>
-        </w:tabs>
-        <w:ind w:left="0" w:hanging="0"/>
-      </w:pPr>
-    </w:lvl>
-    <w:lvl w:ilvl="4">
-      <w:start w:val="1"/>
-      <w:numFmt w:val="none"/>
-      <w:suff w:val="nothing"/>
-      <w:lvlText w:val=""/>
-      <w:lvlJc w:val="left"/>
-      <w:pPr>
-        <w:tabs>
-          <w:tab w:val="num" w:pos="0"/>
-        </w:tabs>
-        <w:ind w:left="0" w:hanging="0"/>
-      </w:pPr>
-    </w:lvl>
-    <w:lvl w:ilvl="5">
-      <w:start w:val="1"/>
-      <w:numFmt w:val="none"/>
-      <w:suff w:val="nothing"/>
-      <w:lvlText w:val=""/>
-      <w:lvlJc w:val="left"/>
-      <w:pPr>
-        <w:tabs>
-          <w:tab w:val="num" w:pos="0"/>
-        </w:tabs>
-        <w:ind w:left="0" w:hanging="0"/>
-      </w:pPr>
-    </w:lvl>
-    <w:lvl w:ilvl="6">
-      <w:start w:val="1"/>
-      <w:numFmt w:val="none"/>
-      <w:suff w:val="nothing"/>
-      <w:lvlText w:val=""/>
-      <w:lvlJc w:val="left"/>
-      <w:pPr>
-        <w:tabs>
-          <w:tab w:val="num" w:pos="0"/>
-        </w:tabs>
-        <w:ind w:left="0" w:hanging="0"/>
-      </w:pPr>
-    </w:lvl>
-    <w:lvl w:ilvl="7">
-      <w:start w:val="1"/>
-      <w:numFmt w:val="none"/>
-      <w:suff w:val="nothing"/>
-      <w:lvlText w:val=""/>
-      <w:lvlJc w:val="left"/>
-      <w:pPr>
-        <w:tabs>
-          <w:tab w:val="num" w:pos="0"/>
-        </w:tabs>
-        <w:ind w:left="0" w:hanging="0"/>
-      </w:pPr>
-    </w:lvl>
-    <w:lvl w:ilvl="8">
-      <w:start w:val="1"/>
-      <w:numFmt w:val="none"/>
-      <w:suff w:val="nothing"/>
-      <w:lvlText w:val=""/>
-      <w:lvlJc w:val="left"/>
-      <w:pPr>
-        <w:tabs>
-          <w:tab w:val="num" w:pos="0"/>
-        </w:tabs>
-        <w:ind w:left="0" w:hanging="0"/>
-      </w:pPr>
     </w:lvl>
   </w:abstractNum>
   <w:num w:numId="1">
@@ -1996,7 +1873,6 @@
     </w:rPrDefault>
     <w:pPrDefault>
       <w:pPr>
-        <w:widowControl/>
         <w:suppressAutoHyphens w:val="true"/>
       </w:pPr>
     </w:pPrDefault>
@@ -2006,7 +1882,10 @@
     <w:qFormat/>
     <w:pPr>
       <w:widowControl/>
+      <w:suppressAutoHyphens w:val="true"/>
       <w:bidi w:val="0"/>
+      <w:spacing w:before="0" w:after="0"/>
+      <w:jc w:val="left"/>
     </w:pPr>
     <w:rPr>
       <w:rFonts w:ascii="Liberation Serif" w:hAnsi="Liberation Serif" w:eastAsia="Noto Sans CJK SC" w:cs="DejaVu Sans"/>
@@ -2023,6 +1902,10 @@
     <w:next w:val="TextBody"/>
     <w:qFormat/>
     <w:pPr>
+      <w:numPr>
+        <w:ilvl w:val="1"/>
+        <w:numId w:val="1"/>
+      </w:numPr>
       <w:spacing w:before="200" w:after="120"/>
       <w:outlineLvl w:val="1"/>
     </w:pPr>

</xml_diff>